<commit_message>
Design Pattern Document File
Design Pattern Document File
</commit_message>
<xml_diff>
--- a/Design Pattern.docx
+++ b/Design Pattern.docx
@@ -145,15 +145,11 @@
         <w:t xml:space="preserve">They help you learn and use the new framework faster. </w:t>
       </w:r>
     </w:p>
-    <w:p>
-      <w:pPr>
-        <w:pStyle w:val="ListParagraph"/>
-        <w:numPr>
-          <w:ilvl w:val="0"/>
-          <w:numId w:val="2"/>
-        </w:numPr>
-      </w:pPr>
-    </w:p>
+    <w:p/>
+    <w:p/>
+    <w:p/>
+    <w:p/>
+    <w:p/>
     <w:p/>
     <w:p/>
     <w:p/>
@@ -828,6 +824,25 @@
       <w:szCs w:val="32"/>
     </w:rPr>
   </w:style>
+  <w:style w:type="table" w:styleId="TableGrid">
+    <w:name w:val="Table Grid"/>
+    <w:basedOn w:val="TableNormal"/>
+    <w:uiPriority w:val="39"/>
+    <w:rsid w:val="00940793"/>
+    <w:pPr>
+      <w:spacing w:after="0" w:line="240" w:lineRule="auto"/>
+    </w:pPr>
+    <w:tblPr>
+      <w:tblBorders>
+        <w:top w:val="single" w:sz="4" w:space="0" w:color="auto"/>
+        <w:left w:val="single" w:sz="4" w:space="0" w:color="auto"/>
+        <w:bottom w:val="single" w:sz="4" w:space="0" w:color="auto"/>
+        <w:right w:val="single" w:sz="4" w:space="0" w:color="auto"/>
+        <w:insideH w:val="single" w:sz="4" w:space="0" w:color="auto"/>
+        <w:insideV w:val="single" w:sz="4" w:space="0" w:color="auto"/>
+      </w:tblBorders>
+    </w:tblPr>
+  </w:style>
 </w:styles>
 </file>
 

</xml_diff>